<commit_message>
Actualización de casos de uso
</commit_message>
<xml_diff>
--- a/CU-001.docx
+++ b/CU-001.docx
@@ -90,7 +90,7 @@
           <w:rFonts w:ascii="Arial" w:cs="Arial" w:eastAsia="Arial" w:hAnsi="Arial"/>
           <w:rtl w:val="0"/>
         </w:rPr>
-        <w:t xml:space="preserve">El profesor debe dar de alta a un alumno en el sistema, y al mismo tiempo, asociar al alumno a una tarjeta del sistema de transporte Metrobus para permitir la toma de asistencia.</w:t>
+        <w:t xml:space="preserve">El profesor debe dar de alta a un alumno en el sistema, y al mismo tiempo, asociar al alumno una tarjeta del sistema de transporte Metro para permitir la toma de asistencia.</w:t>
       </w:r>
       <w:r>
         <w:rPr>
@@ -253,31 +253,6 @@
     <w:p>
       <w:pPr>
         <w:widowControl w:val="0"/>
-        <w:spacing w:after="200" w:before="240" w:line="240" w:lineRule="auto"/>
-        <w:ind w:left="1440" w:hanging="360"/>
-        <w:rPr>
-          <w:rFonts w:ascii="Arial" w:cs="Arial" w:eastAsia="Arial" w:hAnsi="Arial"/>
-        </w:rPr>
-      </w:pPr>
-      <w:r>
-        <w:rPr>
-          <w:rFonts w:ascii="Arial" w:cs="Arial" w:eastAsia="Arial" w:hAnsi="Arial"/>
-          <w:b w:val="1"/>
-          <w:rtl w:val="0"/>
-        </w:rPr>
-        <w:t xml:space="preserve">3.3.</w:t>
-      </w:r>
-      <w:r>
-        <w:rPr>
-          <w:rFonts w:ascii="Arial" w:cs="Arial" w:eastAsia="Arial" w:hAnsi="Arial"/>
-          <w:rtl w:val="0"/>
-        </w:rPr>
-        <w:t xml:space="preserve"> Las tarjetas del sistema de transporte Metrobus debe estar integrado con el sistema de asistencias.</w:t>
-      </w:r>
-    </w:p>
-    <w:p>
-      <w:pPr>
-        <w:widowControl w:val="0"/>
         <w:spacing w:after="200" w:before="240" w:lineRule="auto"/>
         <w:ind w:left="1440" w:hanging="360"/>
         <w:rPr>
@@ -290,14 +265,14 @@
           <w:b w:val="1"/>
           <w:rtl w:val="0"/>
         </w:rPr>
-        <w:t xml:space="preserve">3.4.</w:t>
-      </w:r>
-      <w:r>
-        <w:rPr>
-          <w:rFonts w:ascii="Arial" w:cs="Arial" w:eastAsia="Arial" w:hAnsi="Arial"/>
-          <w:rtl w:val="0"/>
-        </w:rPr>
-        <w:t xml:space="preserve"> El alumno debe de contar con una tarjeta del sistema de transporte Metrobus propia.</w:t>
+        <w:t xml:space="preserve">3.3.</w:t>
+      </w:r>
+      <w:r>
+        <w:rPr>
+          <w:rFonts w:ascii="Arial" w:cs="Arial" w:eastAsia="Arial" w:hAnsi="Arial"/>
+          <w:rtl w:val="0"/>
+        </w:rPr>
+        <w:t xml:space="preserve"> El alumno debe de contar con una tarjeta del sistema de transporte Metro propia.</w:t>
       </w:r>
     </w:p>
     <w:p>
@@ -819,21 +794,6 @@
       <w:pPr>
         <w:widowControl w:val="0"/>
         <w:spacing w:after="200" w:before="240" w:line="240" w:lineRule="auto"/>
-        <w:ind w:left="2120" w:hanging="360"/>
-        <w:rPr>
-          <w:rFonts w:ascii="Arial" w:cs="Arial" w:eastAsia="Arial" w:hAnsi="Arial"/>
-        </w:rPr>
-      </w:pPr>
-      <w:r>
-        <w:rPr>
-          <w:rtl w:val="0"/>
-        </w:rPr>
-      </w:r>
-    </w:p>
-    <w:p>
-      <w:pPr>
-        <w:widowControl w:val="0"/>
-        <w:spacing w:after="200" w:before="240" w:line="240" w:lineRule="auto"/>
         <w:ind w:left="720" w:hanging="360"/>
         <w:rPr>
           <w:rFonts w:ascii="Arial" w:cs="Arial" w:eastAsia="Arial" w:hAnsi="Arial"/>
@@ -879,7 +839,7 @@
           <w:rFonts w:ascii="Arial" w:cs="Arial" w:eastAsia="Arial" w:hAnsi="Arial"/>
           <w:rtl w:val="0"/>
         </w:rPr>
-        <w:t xml:space="preserve">El alumno fue dado de alta y fue asociado a una tarjeta del sistema de transporte Metrobus.</w:t>
+        <w:t xml:space="preserve">El alumno fue dado de alta y fue asociado a una tarjeta del sistema de transporte Metro.</w:t>
       </w:r>
     </w:p>
     <w:p>

</xml_diff>